<commit_message>
Model Export 방법 수정
Animation 추출 부분 수정
</commit_message>
<xml_diff>
--- a/Documents/WoW 3D Model Export.docx
+++ b/Documents/WoW 3D Model Export.docx
@@ -74,8 +74,6 @@
         <w:tab/>
         <w:t xml:space="preserve"> </w:t>
       </w:r>
-      <w:bookmarkStart w:id="0" w:name="_GoBack"/>
-      <w:bookmarkEnd w:id="0"/>
       <w:r>
         <w:rPr>
           <w:rFonts w:hint="eastAsia"/>
@@ -1245,9 +1243,9 @@
         </w:rPr>
         <w:drawing>
           <wp:inline distT="0" distB="0" distL="0" distR="0">
-            <wp:extent cx="4836605" cy="4038600"/>
-            <wp:effectExtent l="0" t="0" r="2540" b="0"/>
-            <wp:docPr id="14" name="그림 14"/>
+            <wp:extent cx="5327607" cy="4441371"/>
+            <wp:effectExtent l="0" t="0" r="6985" b="0"/>
+            <wp:docPr id="21" name="그림 21"/>
             <wp:cNvGraphicFramePr>
               <a:graphicFrameLocks xmlns:a="http://schemas.openxmlformats.org/drawingml/2006/main" noChangeAspect="1"/>
             </wp:cNvGraphicFramePr>
@@ -1276,7 +1274,7 @@
                   <pic:spPr bwMode="auto">
                     <a:xfrm>
                       <a:off x="0" y="0"/>
-                      <a:ext cx="4861951" cy="4059764"/>
+                      <a:ext cx="5341042" cy="4452572"/>
                     </a:xfrm>
                     <a:prstGeom prst="rect">
                       <a:avLst/>
@@ -1309,7 +1307,51 @@
         <w:rPr>
           <w:rFonts w:hint="eastAsia"/>
         </w:rPr>
-        <w:t>체크하고 A</w:t>
+        <w:t xml:space="preserve">체크하고 </w:t>
+      </w:r>
+      <w:r>
+        <w:rPr>
+          <w:rFonts w:hint="eastAsia"/>
+        </w:rPr>
+        <w:t xml:space="preserve">추출 할 </w:t>
+      </w:r>
+      <w:r>
+        <w:rPr>
+          <w:rFonts w:hint="eastAsia"/>
+        </w:rPr>
+        <w:t>A</w:t>
+      </w:r>
+      <w:r>
+        <w:t>nimation</w:t>
+      </w:r>
+      <w:r>
+        <w:rPr>
+          <w:rFonts w:hint="eastAsia"/>
+        </w:rPr>
+        <w:t>의</w:t>
+      </w:r>
+      <w:r>
+        <w:t xml:space="preserve"> </w:t>
+      </w:r>
+      <w:r>
+        <w:rPr>
+          <w:rFonts w:hint="eastAsia"/>
+        </w:rPr>
+        <w:t>프레임 입력</w:t>
+      </w:r>
+      <w:bookmarkStart w:id="0" w:name="_GoBack"/>
+      <w:bookmarkEnd w:id="0"/>
+      <w:r>
+        <w:br/>
+      </w:r>
+      <w:r>
+        <w:t xml:space="preserve">- </w:t>
+      </w:r>
+      <w:r>
+        <w:rPr>
+          <w:rFonts w:hint="eastAsia"/>
+        </w:rPr>
+        <w:t>위 과정을 필요한 A</w:t>
       </w:r>
       <w:r>
         <w:t xml:space="preserve">nimation </w:t>
@@ -1318,27 +1360,6 @@
         <w:rPr>
           <w:rFonts w:hint="eastAsia"/>
         </w:rPr>
-        <w:t>프레임 입력</w:t>
-      </w:r>
-      <w:r>
-        <w:br/>
-      </w:r>
-      <w:r>
-        <w:t xml:space="preserve">- </w:t>
-      </w:r>
-      <w:r>
-        <w:rPr>
-          <w:rFonts w:hint="eastAsia"/>
-        </w:rPr>
-        <w:t>위 과정을 필요한 A</w:t>
-      </w:r>
-      <w:r>
-        <w:t xml:space="preserve">nimation </w:t>
-      </w:r>
-      <w:r>
-        <w:rPr>
-          <w:rFonts w:hint="eastAsia"/>
-        </w:rPr>
         <w:t xml:space="preserve">마다 반복 하고 </w:t>
       </w:r>
       <w:r>
@@ -1366,10 +1387,8 @@
         <w:br/>
       </w:r>
       <w:r>
-        <w:br/>
-      </w:r>
-      <w:r>
         <w:lastRenderedPageBreak/>
+        <w:br/>
         <w:t xml:space="preserve">- </w:t>
       </w:r>
       <w:r>
@@ -1608,6 +1627,9 @@
       </w:r>
       <w:r>
         <w:br/>
+      </w:r>
+      <w:r>
+        <w:lastRenderedPageBreak/>
         <w:t xml:space="preserve">- </w:t>
       </w:r>
       <w:r>
@@ -1666,7 +1688,6 @@
           <w:rFonts w:hint="eastAsia"/>
           <w:b/>
         </w:rPr>
-        <w:lastRenderedPageBreak/>
         <w:t>F</w:t>
       </w:r>
       <w:r>
@@ -1935,6 +1956,9 @@
       </w:r>
       <w:r>
         <w:br/>
+      </w:r>
+      <w:r>
+        <w:lastRenderedPageBreak/>
         <w:t xml:space="preserve">- </w:t>
       </w:r>
       <w:r>
@@ -1957,9 +1981,6 @@
       </w:r>
       <w:r>
         <w:br/>
-      </w:r>
-      <w:r>
-        <w:lastRenderedPageBreak/>
         <w:t xml:space="preserve">- </w:t>
       </w:r>
       <w:r>
@@ -2268,10 +2289,10 @@
         <w:br/>
       </w:r>
       <w:r>
-        <w:br/>
-      </w:r>
-      <w:r>
         <w:lastRenderedPageBreak/>
+        <w:br/>
+      </w:r>
+      <w:r>
         <w:t xml:space="preserve">- </w:t>
       </w:r>
       <w:r>
@@ -2584,7 +2605,6 @@
         <w:rPr>
           <w:rFonts w:hint="eastAsia"/>
         </w:rPr>
-        <w:lastRenderedPageBreak/>
         <w:t>W</w:t>
       </w:r>
       <w:r>
@@ -2848,10 +2868,8 @@
         <w:br/>
       </w:r>
       <w:r>
-        <w:br/>
-      </w:r>
-      <w:r>
         <w:lastRenderedPageBreak/>
+        <w:br/>
         <w:t xml:space="preserve">- </w:t>
       </w:r>
       <w:r>

</xml_diff>